<commit_message>
Update A--Z (Red Hat Linux Enterprise).docx
</commit_message>
<xml_diff>
--- a/A--Z (Red Hat Linux Enterprise).docx
+++ b/A--Z (Red Hat Linux Enterprise).docx
@@ -3808,23 +3808,7 @@
           <w:bCs/>
           <w:lang w:val="en-US"/>
         </w:rPr>
-        <w:t>cv</w:t>
-      </w:r>
-      <w:r>
-        <w:rPr>
-          <w:b/>
-          <w:bCs/>
-          <w:lang w:val="en-US"/>
-        </w:rPr>
-        <w:t>z</w:t>
-      </w:r>
-      <w:r>
-        <w:rPr>
-          <w:b/>
-          <w:bCs/>
-          <w:lang w:val="en-US"/>
-        </w:rPr>
-        <w:t>f</w:t>
+        <w:t>cvzf</w:t>
       </w:r>
       <w:proofErr w:type="spellEnd"/>
       <w:r>
@@ -4833,13 +4817,7 @@
         <w:rPr>
           <w:lang w:val="en-US"/>
         </w:rPr>
-        <w:t xml:space="preserve"> Will give the output of </w:t>
-      </w:r>
-      <w:r>
-        <w:rPr>
-          <w:lang w:val="en-US"/>
-        </w:rPr>
-        <w:t>/</w:t>
+        <w:t xml:space="preserve"> Will give the output of /</w:t>
       </w:r>
       <w:proofErr w:type="spellStart"/>
       <w:r>
@@ -4853,13 +4831,7 @@
         <w:rPr>
           <w:lang w:val="en-US"/>
         </w:rPr>
-        <w:t>/output</w:t>
-      </w:r>
-      <w:r>
-        <w:rPr>
-          <w:lang w:val="en-US"/>
-        </w:rPr>
-        <w:t xml:space="preserve"> to the command as an input</w:t>
+        <w:t>/output to the command as an input</w:t>
       </w:r>
     </w:p>
     <w:p>
@@ -5021,13 +4993,7 @@
         <w:rPr>
           <w:lang w:val="en-US"/>
         </w:rPr>
-        <w:t>“First”</w:t>
-      </w:r>
-      <w:r>
-        <w:rPr>
-          <w:lang w:val="en-US"/>
-        </w:rPr>
-        <w:t xml:space="preserve"> </w:t>
+        <w:t xml:space="preserve">“First” </w:t>
       </w:r>
       <w:r>
         <w:rPr>
@@ -5084,23 +5050,7 @@
           <w:bCs/>
           <w:lang w:val="en-US"/>
         </w:rPr>
-        <w:t>-</w:t>
-      </w:r>
-      <w:r>
-        <w:rPr>
-          <w:b/>
-          <w:bCs/>
-          <w:lang w:val="en-US"/>
-        </w:rPr>
-        <w:t>B</w:t>
-      </w:r>
-      <w:r>
-        <w:rPr>
-          <w:b/>
-          <w:bCs/>
-          <w:lang w:val="en-US"/>
-        </w:rPr>
-        <w:t xml:space="preserve"> </w:t>
+        <w:t xml:space="preserve">-B </w:t>
       </w:r>
       <w:r>
         <w:rPr>
@@ -5120,19 +5070,7 @@
         <w:rPr>
           <w:lang w:val="en-US"/>
         </w:rPr>
-        <w:t xml:space="preserve"> Will output line containing the word “First” and 2 lines </w:t>
-      </w:r>
-      <w:r>
-        <w:rPr>
-          <w:lang w:val="en-US"/>
-        </w:rPr>
-        <w:t>before</w:t>
-      </w:r>
-      <w:r>
-        <w:rPr>
-          <w:lang w:val="en-US"/>
-        </w:rPr>
-        <w:t>.</w:t>
+        <w:t xml:space="preserve"> Will output line containing the word “First” and 2 lines before.</w:t>
       </w:r>
     </w:p>
     <w:p>
@@ -6120,955 +6058,1525 @@
           <w:color w:val="FF0000"/>
           <w:lang w:val="en-US"/>
         </w:rPr>
-        <w:t xml:space="preserve"> </w:t>
-      </w:r>
+        <w:t xml:space="preserve"> Difference between yum and </w:t>
+      </w:r>
+      <w:proofErr w:type="gramStart"/>
       <w:r>
         <w:rPr>
           <w:rFonts w:cstheme="majorBidi"/>
           <w:color w:val="FF0000"/>
           <w:lang w:val="en-US"/>
         </w:rPr>
-        <w:t xml:space="preserve">Difference between yum and </w:t>
-      </w:r>
-      <w:proofErr w:type="gramStart"/>
+        <w:t>rpm :</w:t>
+      </w:r>
+      <w:proofErr w:type="gramEnd"/>
       <w:r>
         <w:rPr>
           <w:rFonts w:cstheme="majorBidi"/>
           <w:color w:val="FF0000"/>
           <w:lang w:val="en-US"/>
         </w:rPr>
-        <w:t>rpm :</w:t>
-      </w:r>
-      <w:proofErr w:type="gramEnd"/>
-      <w:r>
+        <w:t xml:space="preserve"> Yum is a package manager and rpms are the actual packages. With yum you can add or remove software. The software itself comes within a rpm.</w:t>
+      </w:r>
+    </w:p>
+    <w:p>
+      <w:pPr>
+        <w:rPr>
+          <w:rFonts w:cstheme="majorBidi"/>
+          <w:color w:val="000000" w:themeColor="text1"/>
+          <w:lang w:val="en-US"/>
+        </w:rPr>
+      </w:pPr>
+      <w:r>
+        <w:rPr>
+          <w:rFonts w:cstheme="majorBidi"/>
+          <w:b/>
+          <w:bCs/>
+          <w:color w:val="000000" w:themeColor="text1"/>
+          <w:lang w:val="en-US"/>
+        </w:rPr>
+        <w:t>rpm -</w:t>
+      </w:r>
+      <w:proofErr w:type="spellStart"/>
+      <w:r>
+        <w:rPr>
+          <w:rFonts w:cstheme="majorBidi"/>
+          <w:b/>
+          <w:bCs/>
+          <w:color w:val="000000" w:themeColor="text1"/>
+          <w:lang w:val="en-US"/>
+        </w:rPr>
+        <w:t>qa</w:t>
+      </w:r>
+      <w:proofErr w:type="spellEnd"/>
+      <w:r>
+        <w:rPr>
+          <w:rFonts w:cstheme="majorBidi"/>
+          <w:b/>
+          <w:bCs/>
+          <w:color w:val="000000" w:themeColor="text1"/>
+          <w:lang w:val="en-US"/>
+        </w:rPr>
+        <w:t xml:space="preserve"> | grep </w:t>
+      </w:r>
+      <w:proofErr w:type="spellStart"/>
+      <w:proofErr w:type="gramStart"/>
+      <w:r>
+        <w:rPr>
+          <w:rFonts w:cstheme="majorBidi"/>
+          <w:color w:val="000000" w:themeColor="text1"/>
+          <w:lang w:val="en-US"/>
+        </w:rPr>
+        <w:t>openssh</w:t>
+      </w:r>
+      <w:proofErr w:type="spellEnd"/>
+      <w:r>
+        <w:rPr>
+          <w:rFonts w:cstheme="majorBidi"/>
+          <w:color w:val="000000" w:themeColor="text1"/>
+          <w:lang w:val="en-US"/>
+        </w:rPr>
+        <w:t xml:space="preserve"> :</w:t>
+      </w:r>
+      <w:proofErr w:type="gramEnd"/>
+      <w:r>
+        <w:rPr>
+          <w:rFonts w:cstheme="majorBidi"/>
+          <w:color w:val="000000" w:themeColor="text1"/>
+          <w:lang w:val="en-US"/>
+        </w:rPr>
+        <w:t xml:space="preserve"> Will show us the installed version of </w:t>
+      </w:r>
+      <w:proofErr w:type="spellStart"/>
+      <w:r>
+        <w:rPr>
+          <w:rFonts w:cstheme="majorBidi"/>
+          <w:color w:val="000000" w:themeColor="text1"/>
+          <w:lang w:val="en-US"/>
+        </w:rPr>
+        <w:t>openssh</w:t>
+      </w:r>
+      <w:proofErr w:type="spellEnd"/>
+      <w:r>
+        <w:rPr>
+          <w:rFonts w:cstheme="majorBidi"/>
+          <w:color w:val="000000" w:themeColor="text1"/>
+          <w:lang w:val="en-US"/>
+        </w:rPr>
+        <w:t>, so here if we are on the server side we will see the installed package.</w:t>
+      </w:r>
+    </w:p>
+    <w:p>
+      <w:pPr>
+        <w:rPr>
+          <w:rFonts w:cstheme="majorBidi"/>
+          <w:color w:val="000000" w:themeColor="text1"/>
+          <w:lang w:val="en-US"/>
+        </w:rPr>
+      </w:pPr>
+    </w:p>
+    <w:p>
+      <w:pPr>
+        <w:rPr>
+          <w:rFonts w:cstheme="majorBidi"/>
+          <w:color w:val="000000" w:themeColor="text1"/>
+          <w:lang w:val="en-US"/>
+        </w:rPr>
+      </w:pPr>
+      <w:r>
+        <w:rPr>
+          <w:rFonts w:cstheme="majorBidi"/>
+          <w:color w:val="000000" w:themeColor="text1"/>
+          <w:lang w:val="en-US"/>
+        </w:rPr>
+        <w:lastRenderedPageBreak/>
+        <w:t>- Now we have to configure the config files and SSH keys on server side and authenticate the client.</w:t>
+      </w:r>
+    </w:p>
+    <w:p>
+      <w:pPr>
+        <w:rPr>
+          <w:rFonts w:cstheme="majorBidi"/>
+          <w:color w:val="000000" w:themeColor="text1"/>
+          <w:lang w:val="en-US"/>
+        </w:rPr>
+      </w:pPr>
+      <w:r>
+        <w:rPr>
+          <w:rFonts w:cstheme="majorBidi"/>
+          <w:b/>
+          <w:bCs/>
+          <w:color w:val="000000" w:themeColor="text1"/>
+          <w:lang w:val="en-US"/>
+        </w:rPr>
+        <w:t xml:space="preserve">systemctl status </w:t>
+      </w:r>
+      <w:proofErr w:type="gramStart"/>
+      <w:r>
+        <w:rPr>
+          <w:rFonts w:cstheme="majorBidi"/>
+          <w:color w:val="000000" w:themeColor="text1"/>
+          <w:lang w:val="en-US"/>
+        </w:rPr>
+        <w:t>sshd :</w:t>
+      </w:r>
+      <w:proofErr w:type="gramEnd"/>
+      <w:r>
+        <w:rPr>
+          <w:rFonts w:cstheme="majorBidi"/>
+          <w:color w:val="000000" w:themeColor="text1"/>
+          <w:lang w:val="en-US"/>
+        </w:rPr>
+        <w:t xml:space="preserve"> Will show us the status of the service </w:t>
+      </w:r>
+      <w:proofErr w:type="spellStart"/>
+      <w:r>
+        <w:rPr>
+          <w:rFonts w:cstheme="majorBidi"/>
+          <w:color w:val="000000" w:themeColor="text1"/>
+          <w:lang w:val="en-US"/>
+        </w:rPr>
+        <w:t>openssh</w:t>
+      </w:r>
+      <w:proofErr w:type="spellEnd"/>
+      <w:r>
+        <w:rPr>
+          <w:rFonts w:cstheme="majorBidi"/>
+          <w:color w:val="000000" w:themeColor="text1"/>
+          <w:lang w:val="en-US"/>
+        </w:rPr>
+        <w:t>.</w:t>
+      </w:r>
+    </w:p>
+    <w:p>
+      <w:pPr>
+        <w:rPr>
+          <w:rFonts w:cstheme="majorBidi"/>
+          <w:color w:val="000000" w:themeColor="text1"/>
+          <w:lang w:val="en-US"/>
+        </w:rPr>
+      </w:pPr>
+      <w:r>
+        <w:rPr>
+          <w:rFonts w:cstheme="majorBidi"/>
+          <w:b/>
+          <w:bCs/>
+          <w:color w:val="000000" w:themeColor="text1"/>
+          <w:lang w:val="en-US"/>
+        </w:rPr>
+        <w:t xml:space="preserve">systemctl enable </w:t>
+      </w:r>
+      <w:proofErr w:type="gramStart"/>
+      <w:r>
+        <w:rPr>
+          <w:rFonts w:cstheme="majorBidi"/>
+          <w:color w:val="000000" w:themeColor="text1"/>
+          <w:lang w:val="en-US"/>
+        </w:rPr>
+        <w:t>sshd :</w:t>
+      </w:r>
+      <w:proofErr w:type="gramEnd"/>
+      <w:r>
+        <w:rPr>
+          <w:rFonts w:cstheme="majorBidi"/>
+          <w:color w:val="000000" w:themeColor="text1"/>
+          <w:lang w:val="en-US"/>
+        </w:rPr>
+        <w:t xml:space="preserve"> To enable the service </w:t>
+      </w:r>
+      <w:proofErr w:type="spellStart"/>
+      <w:r>
+        <w:rPr>
+          <w:rFonts w:cstheme="majorBidi"/>
+          <w:color w:val="000000" w:themeColor="text1"/>
+          <w:lang w:val="en-US"/>
+        </w:rPr>
+        <w:t>openssh</w:t>
+      </w:r>
+      <w:proofErr w:type="spellEnd"/>
+      <w:r>
+        <w:rPr>
+          <w:rFonts w:cstheme="majorBidi"/>
+          <w:color w:val="000000" w:themeColor="text1"/>
+          <w:lang w:val="en-US"/>
+        </w:rPr>
+        <w:t xml:space="preserve"> if it is not enabled.</w:t>
+      </w:r>
+    </w:p>
+    <w:p>
+      <w:pPr>
+        <w:rPr>
+          <w:rFonts w:cstheme="majorBidi"/>
+          <w:color w:val="000000" w:themeColor="text1"/>
+          <w:lang w:val="en-US"/>
+        </w:rPr>
+      </w:pPr>
+    </w:p>
+    <w:p>
+      <w:pPr>
+        <w:rPr>
+          <w:rFonts w:cstheme="majorBidi"/>
+          <w:color w:val="000000" w:themeColor="text1"/>
+          <w:lang w:val="en-US"/>
+        </w:rPr>
+      </w:pPr>
+      <w:r>
+        <w:rPr>
+          <w:rFonts w:cstheme="majorBidi"/>
+          <w:color w:val="000000" w:themeColor="text1"/>
+          <w:lang w:val="en-US"/>
+        </w:rPr>
+        <w:t xml:space="preserve">- Now we must verify the config </w:t>
+      </w:r>
+      <w:proofErr w:type="gramStart"/>
+      <w:r>
+        <w:rPr>
+          <w:rFonts w:cstheme="majorBidi"/>
+          <w:color w:val="000000" w:themeColor="text1"/>
+          <w:lang w:val="en-US"/>
+        </w:rPr>
+        <w:t>files :</w:t>
+      </w:r>
+      <w:proofErr w:type="gramEnd"/>
+      <w:r>
+        <w:rPr>
+          <w:rFonts w:cstheme="majorBidi"/>
+          <w:color w:val="000000" w:themeColor="text1"/>
+          <w:lang w:val="en-US"/>
+        </w:rPr>
+        <w:t xml:space="preserve"> </w:t>
+      </w:r>
+    </w:p>
+    <w:p>
+      <w:pPr>
+        <w:rPr>
+          <w:rFonts w:cstheme="majorBidi"/>
+          <w:color w:val="000000" w:themeColor="text1"/>
+          <w:lang w:val="en-US"/>
+        </w:rPr>
+      </w:pPr>
+      <w:r>
+        <w:rPr>
+          <w:rFonts w:cstheme="majorBidi"/>
+          <w:b/>
+          <w:bCs/>
+          <w:color w:val="000000" w:themeColor="text1"/>
+          <w:lang w:val="en-US"/>
+        </w:rPr>
+        <w:t xml:space="preserve">vi </w:t>
+      </w:r>
+      <w:r>
+        <w:rPr>
+          <w:rFonts w:cstheme="majorBidi"/>
+          <w:color w:val="000000" w:themeColor="text1"/>
+          <w:lang w:val="en-US"/>
+        </w:rPr>
+        <w:t>/</w:t>
+      </w:r>
+      <w:proofErr w:type="spellStart"/>
+      <w:r>
+        <w:rPr>
+          <w:rFonts w:cstheme="majorBidi"/>
+          <w:color w:val="000000" w:themeColor="text1"/>
+          <w:lang w:val="en-US"/>
+        </w:rPr>
+        <w:t>etc</w:t>
+      </w:r>
+      <w:proofErr w:type="spellEnd"/>
+      <w:r>
+        <w:rPr>
+          <w:rFonts w:cstheme="majorBidi"/>
+          <w:color w:val="000000" w:themeColor="text1"/>
+          <w:lang w:val="en-US"/>
+        </w:rPr>
+        <w:t>/</w:t>
+      </w:r>
+      <w:proofErr w:type="spellStart"/>
+      <w:r>
+        <w:rPr>
+          <w:rFonts w:cstheme="majorBidi"/>
+          <w:color w:val="000000" w:themeColor="text1"/>
+          <w:lang w:val="en-US"/>
+        </w:rPr>
+        <w:t>ssh</w:t>
+      </w:r>
+      <w:proofErr w:type="spellEnd"/>
+      <w:r>
+        <w:rPr>
+          <w:rFonts w:cstheme="majorBidi"/>
+          <w:color w:val="000000" w:themeColor="text1"/>
+          <w:lang w:val="en-US"/>
+        </w:rPr>
+        <w:t>/sshd-</w:t>
+      </w:r>
+      <w:proofErr w:type="gramStart"/>
+      <w:r>
+        <w:rPr>
+          <w:rFonts w:cstheme="majorBidi"/>
+          <w:color w:val="000000" w:themeColor="text1"/>
+          <w:lang w:val="en-US"/>
+        </w:rPr>
+        <w:t>config :</w:t>
+      </w:r>
+      <w:proofErr w:type="gramEnd"/>
+      <w:r>
+        <w:rPr>
+          <w:rFonts w:cstheme="majorBidi"/>
+          <w:color w:val="000000" w:themeColor="text1"/>
+          <w:lang w:val="en-US"/>
+        </w:rPr>
+        <w:t xml:space="preserve"> No</w:t>
+      </w:r>
+      <w:r>
+        <w:rPr>
+          <w:rFonts w:cstheme="majorBidi"/>
+          <w:color w:val="000000" w:themeColor="text1"/>
+          <w:lang w:val="en-US"/>
+        </w:rPr>
+        <w:t>w when we do access of the file we can add some code</w:t>
+      </w:r>
+    </w:p>
+    <w:p>
+      <w:pPr>
+        <w:rPr>
+          <w:rFonts w:cstheme="majorBidi"/>
+          <w:color w:val="000000" w:themeColor="text1"/>
+          <w:lang w:val="en-US"/>
+        </w:rPr>
+      </w:pPr>
+      <w:r>
+        <w:rPr>
+          <w:rFonts w:cstheme="majorBidi"/>
+          <w:color w:val="000000" w:themeColor="text1"/>
+          <w:lang w:val="en-US"/>
+        </w:rPr>
+        <w:t xml:space="preserve">a) Add the protocol type responsible for a secured </w:t>
+      </w:r>
+      <w:proofErr w:type="spellStart"/>
+      <w:proofErr w:type="gramStart"/>
+      <w:r>
+        <w:rPr>
+          <w:rFonts w:cstheme="majorBidi"/>
+          <w:color w:val="000000" w:themeColor="text1"/>
+          <w:lang w:val="en-US"/>
+        </w:rPr>
+        <w:t>environnement</w:t>
+      </w:r>
+      <w:proofErr w:type="spellEnd"/>
+      <w:r>
+        <w:rPr>
+          <w:rFonts w:cstheme="majorBidi"/>
+          <w:color w:val="000000" w:themeColor="text1"/>
+          <w:lang w:val="en-US"/>
+        </w:rPr>
+        <w:t xml:space="preserve"> :</w:t>
+      </w:r>
+      <w:proofErr w:type="gramEnd"/>
+    </w:p>
+    <w:p>
+      <w:pPr>
+        <w:rPr>
+          <w:rFonts w:cstheme="majorBidi"/>
+          <w:color w:val="000000" w:themeColor="text1"/>
+          <w:lang w:val="en-US"/>
+        </w:rPr>
+      </w:pPr>
+      <w:r>
+        <w:rPr>
+          <w:rFonts w:cstheme="majorBidi"/>
+          <w:color w:val="000000" w:themeColor="text1"/>
+          <w:lang w:val="en-US"/>
+        </w:rPr>
+        <w:t>Protocol 2</w:t>
+      </w:r>
+    </w:p>
+    <w:p>
+      <w:pPr>
+        <w:rPr>
+          <w:rFonts w:cstheme="majorBidi"/>
+          <w:color w:val="000000" w:themeColor="text1"/>
+          <w:lang w:val="en-US"/>
+        </w:rPr>
+      </w:pPr>
+      <w:proofErr w:type="spellStart"/>
+      <w:r>
+        <w:rPr>
+          <w:rFonts w:cstheme="majorBidi"/>
+          <w:color w:val="000000" w:themeColor="text1"/>
+          <w:lang w:val="en-US"/>
+        </w:rPr>
+        <w:t>UsePAM</w:t>
+      </w:r>
+      <w:proofErr w:type="spellEnd"/>
+      <w:r>
+        <w:rPr>
+          <w:rFonts w:cstheme="majorBidi"/>
+          <w:color w:val="000000" w:themeColor="text1"/>
+          <w:lang w:val="en-US"/>
+        </w:rPr>
+        <w:t xml:space="preserve"> yes</w:t>
+      </w:r>
+    </w:p>
+    <w:p>
+      <w:pPr>
+        <w:rPr>
+          <w:rFonts w:cstheme="majorBidi"/>
+          <w:color w:val="000000" w:themeColor="text1"/>
+          <w:lang w:val="en-US"/>
+        </w:rPr>
+      </w:pPr>
+      <w:proofErr w:type="spellStart"/>
+      <w:r>
+        <w:rPr>
+          <w:rFonts w:cstheme="majorBidi"/>
+          <w:color w:val="000000" w:themeColor="text1"/>
+          <w:lang w:val="en-US"/>
+        </w:rPr>
+        <w:t>AllowGroups</w:t>
+      </w:r>
+      <w:proofErr w:type="spellEnd"/>
+      <w:r>
+        <w:rPr>
+          <w:rFonts w:cstheme="majorBidi"/>
+          <w:color w:val="000000" w:themeColor="text1"/>
+          <w:lang w:val="en-US"/>
+        </w:rPr>
+        <w:t xml:space="preserve"> </w:t>
+      </w:r>
+      <w:proofErr w:type="spellStart"/>
+      <w:r>
+        <w:rPr>
+          <w:rFonts w:cstheme="majorBidi"/>
+          <w:color w:val="000000" w:themeColor="text1"/>
+          <w:lang w:val="en-US"/>
+        </w:rPr>
+        <w:t>sshusers</w:t>
+      </w:r>
+      <w:proofErr w:type="spellEnd"/>
+      <w:r>
+        <w:rPr>
+          <w:rFonts w:cstheme="majorBidi"/>
+          <w:color w:val="000000" w:themeColor="text1"/>
+          <w:lang w:val="en-US"/>
+        </w:rPr>
+        <w:t xml:space="preserve"> (This group only will have access to the </w:t>
+      </w:r>
+      <w:proofErr w:type="spellStart"/>
+      <w:r>
+        <w:rPr>
+          <w:rFonts w:cstheme="majorBidi"/>
+          <w:color w:val="000000" w:themeColor="text1"/>
+          <w:lang w:val="en-US"/>
+        </w:rPr>
+        <w:t>ssh</w:t>
+      </w:r>
+      <w:proofErr w:type="spellEnd"/>
+      <w:r>
+        <w:rPr>
+          <w:rFonts w:cstheme="majorBidi"/>
+          <w:color w:val="000000" w:themeColor="text1"/>
+          <w:lang w:val="en-US"/>
+        </w:rPr>
+        <w:t xml:space="preserve"> server)</w:t>
+      </w:r>
+    </w:p>
+    <w:p>
+      <w:pPr>
+        <w:rPr>
+          <w:rFonts w:cstheme="majorBidi"/>
+          <w:color w:val="000000" w:themeColor="text1"/>
+          <w:lang w:val="en-US"/>
+        </w:rPr>
+      </w:pPr>
+    </w:p>
+    <w:p>
+      <w:pPr>
+        <w:rPr>
+          <w:rFonts w:cstheme="majorBidi"/>
+          <w:color w:val="000000" w:themeColor="text1"/>
+          <w:lang w:val="en-US"/>
+        </w:rPr>
+      </w:pPr>
+      <w:r>
+        <w:rPr>
+          <w:rFonts w:cstheme="majorBidi"/>
+          <w:color w:val="000000" w:themeColor="text1"/>
+          <w:lang w:val="en-US"/>
+        </w:rPr>
+        <w:t>- Now we will create the group</w:t>
+      </w:r>
+    </w:p>
+    <w:p>
+      <w:pPr>
+        <w:rPr>
+          <w:color w:val="000000" w:themeColor="text1"/>
+          <w:lang w:val="en-US"/>
+        </w:rPr>
+      </w:pPr>
+      <w:proofErr w:type="spellStart"/>
+      <w:r>
+        <w:rPr>
+          <w:b/>
+          <w:bCs/>
+          <w:color w:val="000000" w:themeColor="text1"/>
+          <w:lang w:val="en-US"/>
+        </w:rPr>
+        <w:t>groupadd</w:t>
+      </w:r>
+      <w:proofErr w:type="spellEnd"/>
+      <w:r>
+        <w:rPr>
+          <w:b/>
+          <w:bCs/>
+          <w:color w:val="000000" w:themeColor="text1"/>
+          <w:lang w:val="en-US"/>
+        </w:rPr>
+        <w:t xml:space="preserve"> </w:t>
+      </w:r>
+      <w:proofErr w:type="spellStart"/>
+      <w:r>
+        <w:rPr>
+          <w:color w:val="000000" w:themeColor="text1"/>
+          <w:lang w:val="en-US"/>
+        </w:rPr>
+        <w:t>sshusers</w:t>
+      </w:r>
+      <w:proofErr w:type="spellEnd"/>
+    </w:p>
+    <w:p>
+      <w:pPr>
+        <w:rPr>
+          <w:color w:val="000000" w:themeColor="text1"/>
+          <w:lang w:val="en-US"/>
+        </w:rPr>
+      </w:pPr>
+      <w:proofErr w:type="spellStart"/>
+      <w:r>
+        <w:rPr>
+          <w:b/>
+          <w:bCs/>
+          <w:color w:val="000000" w:themeColor="text1"/>
+          <w:lang w:val="en-US"/>
+        </w:rPr>
+        <w:t>usermod</w:t>
+      </w:r>
+      <w:proofErr w:type="spellEnd"/>
+      <w:r>
+        <w:rPr>
+          <w:b/>
+          <w:bCs/>
+          <w:color w:val="000000" w:themeColor="text1"/>
+          <w:lang w:val="en-US"/>
+        </w:rPr>
+        <w:t xml:space="preserve"> -Ag </w:t>
+      </w:r>
+      <w:proofErr w:type="spellStart"/>
+      <w:r>
+        <w:rPr>
+          <w:color w:val="000000" w:themeColor="text1"/>
+          <w:lang w:val="en-US"/>
+        </w:rPr>
+        <w:t>sshusers</w:t>
+      </w:r>
+      <w:proofErr w:type="spellEnd"/>
+      <w:r>
+        <w:rPr>
+          <w:color w:val="000000" w:themeColor="text1"/>
+          <w:lang w:val="en-US"/>
+        </w:rPr>
+        <w:t xml:space="preserve"> </w:t>
+      </w:r>
+      <w:proofErr w:type="spellStart"/>
+      <w:proofErr w:type="gramStart"/>
+      <w:r>
+        <w:rPr>
+          <w:color w:val="000000" w:themeColor="text1"/>
+          <w:lang w:val="en-US"/>
+        </w:rPr>
+        <w:t>aravi</w:t>
+      </w:r>
+      <w:proofErr w:type="spellEnd"/>
+      <w:r>
+        <w:rPr>
+          <w:color w:val="000000" w:themeColor="text1"/>
+          <w:lang w:val="en-US"/>
+        </w:rPr>
+        <w:t xml:space="preserve"> :</w:t>
+      </w:r>
+      <w:proofErr w:type="gramEnd"/>
+      <w:r>
+        <w:rPr>
+          <w:color w:val="000000" w:themeColor="text1"/>
+          <w:lang w:val="en-US"/>
+        </w:rPr>
+        <w:t xml:space="preserve"> Add user </w:t>
+      </w:r>
+      <w:proofErr w:type="spellStart"/>
+      <w:r>
+        <w:rPr>
+          <w:color w:val="000000" w:themeColor="text1"/>
+          <w:lang w:val="en-US"/>
+        </w:rPr>
+        <w:t>aravi</w:t>
+      </w:r>
+      <w:proofErr w:type="spellEnd"/>
+      <w:r>
+        <w:rPr>
+          <w:color w:val="000000" w:themeColor="text1"/>
+          <w:lang w:val="en-US"/>
+        </w:rPr>
+        <w:t xml:space="preserve"> to group</w:t>
+      </w:r>
+      <w:r>
+        <w:rPr>
+          <w:color w:val="000000" w:themeColor="text1"/>
+          <w:lang w:val="en-US"/>
+        </w:rPr>
+        <w:t xml:space="preserve"> </w:t>
+      </w:r>
+      <w:proofErr w:type="spellStart"/>
+      <w:r>
+        <w:rPr>
+          <w:color w:val="000000" w:themeColor="text1"/>
+          <w:lang w:val="en-US"/>
+        </w:rPr>
+        <w:t>sshsuers</w:t>
+      </w:r>
+      <w:proofErr w:type="spellEnd"/>
+    </w:p>
+    <w:p>
+      <w:pPr>
+        <w:rPr>
+          <w:color w:val="000000" w:themeColor="text1"/>
+          <w:lang w:val="en-US"/>
+        </w:rPr>
+      </w:pPr>
+      <w:r>
+        <w:rPr>
+          <w:b/>
+          <w:bCs/>
+          <w:color w:val="000000" w:themeColor="text1"/>
+          <w:lang w:val="en-US"/>
+        </w:rPr>
+        <w:t xml:space="preserve">id </w:t>
+      </w:r>
+      <w:proofErr w:type="spellStart"/>
+      <w:proofErr w:type="gramStart"/>
+      <w:r>
+        <w:rPr>
+          <w:color w:val="000000" w:themeColor="text1"/>
+          <w:lang w:val="en-US"/>
+        </w:rPr>
+        <w:t>aravi</w:t>
+      </w:r>
+      <w:proofErr w:type="spellEnd"/>
+      <w:r>
+        <w:rPr>
+          <w:color w:val="000000" w:themeColor="text1"/>
+          <w:lang w:val="en-US"/>
+        </w:rPr>
+        <w:t xml:space="preserve"> :</w:t>
+      </w:r>
+      <w:proofErr w:type="gramEnd"/>
+      <w:r>
+        <w:rPr>
+          <w:color w:val="000000" w:themeColor="text1"/>
+          <w:lang w:val="en-US"/>
+        </w:rPr>
+        <w:t xml:space="preserve"> To verify that </w:t>
+      </w:r>
+      <w:proofErr w:type="spellStart"/>
+      <w:r>
+        <w:rPr>
+          <w:color w:val="000000" w:themeColor="text1"/>
+          <w:lang w:val="en-US"/>
+        </w:rPr>
+        <w:t>aravi</w:t>
+      </w:r>
+      <w:proofErr w:type="spellEnd"/>
+      <w:r>
+        <w:rPr>
+          <w:color w:val="000000" w:themeColor="text1"/>
+          <w:lang w:val="en-US"/>
+        </w:rPr>
+        <w:t xml:space="preserve"> is part of the group </w:t>
+      </w:r>
+      <w:proofErr w:type="spellStart"/>
+      <w:r>
+        <w:rPr>
+          <w:color w:val="000000" w:themeColor="text1"/>
+          <w:lang w:val="en-US"/>
+        </w:rPr>
+        <w:t>sshusers</w:t>
+      </w:r>
+      <w:proofErr w:type="spellEnd"/>
+      <w:r>
+        <w:rPr>
+          <w:color w:val="000000" w:themeColor="text1"/>
+          <w:lang w:val="en-US"/>
+        </w:rPr>
+        <w:t>.</w:t>
+      </w:r>
+    </w:p>
+    <w:p>
+      <w:pPr>
+        <w:rPr>
+          <w:color w:val="000000" w:themeColor="text1"/>
+          <w:lang w:val="en-US"/>
+        </w:rPr>
+      </w:pPr>
+    </w:p>
+    <w:p>
+      <w:pPr>
+        <w:rPr>
+          <w:color w:val="000000" w:themeColor="text1"/>
+          <w:lang w:val="en-US"/>
+        </w:rPr>
+      </w:pPr>
+      <w:r>
+        <w:rPr>
+          <w:color w:val="000000" w:themeColor="text1"/>
+          <w:lang w:val="en-US"/>
+        </w:rPr>
+        <w:t>- Now we will try to connect to the server</w:t>
+      </w:r>
+    </w:p>
+    <w:p>
+      <w:pPr>
+        <w:rPr>
+          <w:color w:val="000000" w:themeColor="text1"/>
+          <w:lang w:val="en-US"/>
+        </w:rPr>
+      </w:pPr>
+      <w:proofErr w:type="spellStart"/>
+      <w:proofErr w:type="gramStart"/>
+      <w:r>
+        <w:rPr>
+          <w:b/>
+          <w:bCs/>
+          <w:color w:val="000000" w:themeColor="text1"/>
+          <w:lang w:val="en-US"/>
+        </w:rPr>
+        <w:t>ssh</w:t>
+      </w:r>
+      <w:proofErr w:type="spellEnd"/>
+      <w:r>
+        <w:rPr>
+          <w:b/>
+          <w:bCs/>
+          <w:color w:val="000000" w:themeColor="text1"/>
+          <w:lang w:val="en-US"/>
+        </w:rPr>
+        <w:t xml:space="preserve">  </w:t>
+      </w:r>
+      <w:r>
+        <w:rPr>
+          <w:color w:val="000000" w:themeColor="text1"/>
+          <w:lang w:val="en-US"/>
+        </w:rPr>
+        <w:t>aravi@192.168.2.140</w:t>
+      </w:r>
+      <w:proofErr w:type="gramEnd"/>
+      <w:r>
+        <w:rPr>
+          <w:color w:val="000000" w:themeColor="text1"/>
+          <w:lang w:val="en-US"/>
+        </w:rPr>
+        <w:t xml:space="preserve"> : Here he will ask for passwd of </w:t>
+      </w:r>
+      <w:proofErr w:type="spellStart"/>
+      <w:r>
+        <w:rPr>
+          <w:color w:val="000000" w:themeColor="text1"/>
+          <w:lang w:val="en-US"/>
+        </w:rPr>
+        <w:t>aravi</w:t>
+      </w:r>
+      <w:proofErr w:type="spellEnd"/>
+      <w:r>
+        <w:rPr>
+          <w:color w:val="000000" w:themeColor="text1"/>
+          <w:lang w:val="en-US"/>
+        </w:rPr>
+        <w:t xml:space="preserve"> and we will be able to connect to </w:t>
+      </w:r>
+      <w:proofErr w:type="spellStart"/>
+      <w:r>
+        <w:rPr>
+          <w:color w:val="000000" w:themeColor="text1"/>
+          <w:lang w:val="en-US"/>
+        </w:rPr>
+        <w:t>ssh</w:t>
+      </w:r>
+      <w:proofErr w:type="spellEnd"/>
+      <w:r>
+        <w:rPr>
+          <w:color w:val="000000" w:themeColor="text1"/>
+          <w:lang w:val="en-US"/>
+        </w:rPr>
+        <w:t xml:space="preserve"> server.</w:t>
+      </w:r>
+    </w:p>
+    <w:p>
+      <w:pPr>
         <w:rPr>
           <w:rFonts w:cstheme="majorBidi"/>
           <w:color w:val="FF0000"/>
           <w:lang w:val="en-US"/>
         </w:rPr>
-        <w:t xml:space="preserve"> Yum is a package manager and rpms are the actual packages. With yum you can add or remove software. The software itself comes within a rpm.</w:t>
-      </w:r>
-    </w:p>
-    <w:p>
-      <w:pPr>
-        <w:rPr>
-          <w:rFonts w:cstheme="majorBidi"/>
-          <w:color w:val="000000" w:themeColor="text1"/>
-          <w:lang w:val="en-US"/>
-        </w:rPr>
-      </w:pPr>
-      <w:r>
-        <w:rPr>
-          <w:rFonts w:cstheme="majorBidi"/>
-          <w:b/>
-          <w:bCs/>
-          <w:color w:val="000000" w:themeColor="text1"/>
-          <w:lang w:val="en-US"/>
-        </w:rPr>
-        <w:t>rpm -</w:t>
-      </w:r>
-      <w:proofErr w:type="spellStart"/>
-      <w:r>
-        <w:rPr>
-          <w:rFonts w:cstheme="majorBidi"/>
-          <w:b/>
-          <w:bCs/>
-          <w:color w:val="000000" w:themeColor="text1"/>
-          <w:lang w:val="en-US"/>
-        </w:rPr>
-        <w:t>qa</w:t>
-      </w:r>
-      <w:proofErr w:type="spellEnd"/>
-      <w:r>
-        <w:rPr>
-          <w:rFonts w:cstheme="majorBidi"/>
-          <w:b/>
-          <w:bCs/>
-          <w:color w:val="000000" w:themeColor="text1"/>
-          <w:lang w:val="en-US"/>
-        </w:rPr>
-        <w:t xml:space="preserve"> | grep </w:t>
-      </w:r>
-      <w:proofErr w:type="spellStart"/>
-      <w:proofErr w:type="gramStart"/>
-      <w:r>
-        <w:rPr>
-          <w:rFonts w:cstheme="majorBidi"/>
-          <w:color w:val="000000" w:themeColor="text1"/>
-          <w:lang w:val="en-US"/>
-        </w:rPr>
-        <w:t>openssh</w:t>
-      </w:r>
-      <w:proofErr w:type="spellEnd"/>
-      <w:r>
-        <w:rPr>
-          <w:rFonts w:cstheme="majorBidi"/>
-          <w:color w:val="000000" w:themeColor="text1"/>
-          <w:lang w:val="en-US"/>
-        </w:rPr>
-        <w:t xml:space="preserve"> :</w:t>
-      </w:r>
-      <w:proofErr w:type="gramEnd"/>
-      <w:r>
-        <w:rPr>
-          <w:rFonts w:cstheme="majorBidi"/>
-          <w:color w:val="000000" w:themeColor="text1"/>
-          <w:lang w:val="en-US"/>
-        </w:rPr>
-        <w:t xml:space="preserve"> Will show us the installed version of </w:t>
-      </w:r>
-      <w:proofErr w:type="spellStart"/>
-      <w:r>
-        <w:rPr>
-          <w:rFonts w:cstheme="majorBidi"/>
-          <w:color w:val="000000" w:themeColor="text1"/>
-          <w:lang w:val="en-US"/>
-        </w:rPr>
-        <w:t>openssh</w:t>
-      </w:r>
-      <w:proofErr w:type="spellEnd"/>
-      <w:r>
-        <w:rPr>
-          <w:rFonts w:cstheme="majorBidi"/>
-          <w:color w:val="000000" w:themeColor="text1"/>
-          <w:lang w:val="en-US"/>
-        </w:rPr>
-        <w:t>, so here if we are on the server side we will see the installed package.</w:t>
-      </w:r>
-    </w:p>
-    <w:p>
-      <w:pPr>
-        <w:rPr>
-          <w:rFonts w:cstheme="majorBidi"/>
-          <w:color w:val="000000" w:themeColor="text1"/>
-          <w:lang w:val="en-US"/>
-        </w:rPr>
-      </w:pPr>
-    </w:p>
-    <w:p>
-      <w:pPr>
-        <w:rPr>
-          <w:rFonts w:cstheme="majorBidi"/>
-          <w:color w:val="000000" w:themeColor="text1"/>
-          <w:lang w:val="en-US"/>
-        </w:rPr>
-      </w:pPr>
-      <w:r>
-        <w:rPr>
-          <w:rFonts w:cstheme="majorBidi"/>
-          <w:color w:val="000000" w:themeColor="text1"/>
-          <w:lang w:val="en-US"/>
-        </w:rPr>
-        <w:lastRenderedPageBreak/>
-        <w:t>- Now we have to configure the config files and SSH keys on server side and authenticate the client.</w:t>
-      </w:r>
-    </w:p>
-    <w:p>
-      <w:pPr>
-        <w:rPr>
-          <w:rFonts w:cstheme="majorBidi"/>
-          <w:color w:val="000000" w:themeColor="text1"/>
-          <w:lang w:val="en-US"/>
-        </w:rPr>
-      </w:pPr>
-      <w:r>
-        <w:rPr>
-          <w:rFonts w:cstheme="majorBidi"/>
-          <w:b/>
-          <w:bCs/>
-          <w:color w:val="000000" w:themeColor="text1"/>
-          <w:lang w:val="en-US"/>
-        </w:rPr>
-        <w:t xml:space="preserve">systemctl status </w:t>
-      </w:r>
-      <w:proofErr w:type="gramStart"/>
-      <w:r>
-        <w:rPr>
-          <w:rFonts w:cstheme="majorBidi"/>
-          <w:color w:val="000000" w:themeColor="text1"/>
-          <w:lang w:val="en-US"/>
-        </w:rPr>
-        <w:t>sshd :</w:t>
-      </w:r>
-      <w:proofErr w:type="gramEnd"/>
-      <w:r>
-        <w:rPr>
-          <w:rFonts w:cstheme="majorBidi"/>
-          <w:color w:val="000000" w:themeColor="text1"/>
-          <w:lang w:val="en-US"/>
-        </w:rPr>
-        <w:t xml:space="preserve"> Will show us the status of the service </w:t>
-      </w:r>
-      <w:proofErr w:type="spellStart"/>
-      <w:r>
-        <w:rPr>
-          <w:rFonts w:cstheme="majorBidi"/>
-          <w:color w:val="000000" w:themeColor="text1"/>
-          <w:lang w:val="en-US"/>
-        </w:rPr>
-        <w:t>openssh</w:t>
-      </w:r>
-      <w:proofErr w:type="spellEnd"/>
-      <w:r>
-        <w:rPr>
-          <w:rFonts w:cstheme="majorBidi"/>
-          <w:color w:val="000000" w:themeColor="text1"/>
-          <w:lang w:val="en-US"/>
-        </w:rPr>
-        <w:t>.</w:t>
-      </w:r>
-    </w:p>
-    <w:p>
-      <w:pPr>
-        <w:rPr>
-          <w:rFonts w:cstheme="majorBidi"/>
-          <w:color w:val="000000" w:themeColor="text1"/>
-          <w:lang w:val="en-US"/>
-        </w:rPr>
-      </w:pPr>
-      <w:r>
-        <w:rPr>
-          <w:rFonts w:cstheme="majorBidi"/>
-          <w:b/>
-          <w:bCs/>
-          <w:color w:val="000000" w:themeColor="text1"/>
-          <w:lang w:val="en-US"/>
-        </w:rPr>
-        <w:t xml:space="preserve">systemctl </w:t>
-      </w:r>
-      <w:r>
-        <w:rPr>
-          <w:rFonts w:cstheme="majorBidi"/>
-          <w:b/>
-          <w:bCs/>
-          <w:color w:val="000000" w:themeColor="text1"/>
-          <w:lang w:val="en-US"/>
-        </w:rPr>
-        <w:t>enable</w:t>
-      </w:r>
-      <w:r>
-        <w:rPr>
-          <w:rFonts w:cstheme="majorBidi"/>
-          <w:b/>
-          <w:bCs/>
-          <w:color w:val="000000" w:themeColor="text1"/>
-          <w:lang w:val="en-US"/>
-        </w:rPr>
-        <w:t xml:space="preserve"> </w:t>
-      </w:r>
-      <w:proofErr w:type="gramStart"/>
-      <w:r>
-        <w:rPr>
-          <w:rFonts w:cstheme="majorBidi"/>
-          <w:color w:val="000000" w:themeColor="text1"/>
-          <w:lang w:val="en-US"/>
-        </w:rPr>
-        <w:t>sshd :</w:t>
-      </w:r>
-      <w:proofErr w:type="gramEnd"/>
-      <w:r>
-        <w:rPr>
-          <w:rFonts w:cstheme="majorBidi"/>
-          <w:color w:val="000000" w:themeColor="text1"/>
-          <w:lang w:val="en-US"/>
-        </w:rPr>
-        <w:t xml:space="preserve"> </w:t>
-      </w:r>
-      <w:r>
-        <w:rPr>
-          <w:rFonts w:cstheme="majorBidi"/>
-          <w:color w:val="000000" w:themeColor="text1"/>
-          <w:lang w:val="en-US"/>
-        </w:rPr>
-        <w:t xml:space="preserve">To enable </w:t>
-      </w:r>
-      <w:r>
-        <w:rPr>
-          <w:rFonts w:cstheme="majorBidi"/>
-          <w:color w:val="000000" w:themeColor="text1"/>
-          <w:lang w:val="en-US"/>
-        </w:rPr>
-        <w:t xml:space="preserve">the service </w:t>
-      </w:r>
-      <w:proofErr w:type="spellStart"/>
-      <w:r>
-        <w:rPr>
-          <w:rFonts w:cstheme="majorBidi"/>
-          <w:color w:val="000000" w:themeColor="text1"/>
-          <w:lang w:val="en-US"/>
-        </w:rPr>
-        <w:t>openssh</w:t>
-      </w:r>
-      <w:proofErr w:type="spellEnd"/>
-      <w:r>
-        <w:rPr>
-          <w:rFonts w:cstheme="majorBidi"/>
-          <w:color w:val="000000" w:themeColor="text1"/>
-          <w:lang w:val="en-US"/>
-        </w:rPr>
-        <w:t xml:space="preserve"> if it is not enabled.</w:t>
-      </w:r>
-    </w:p>
-    <w:p>
-      <w:pPr>
-        <w:rPr>
-          <w:rFonts w:cstheme="majorBidi"/>
-          <w:color w:val="000000" w:themeColor="text1"/>
-          <w:lang w:val="en-US"/>
-        </w:rPr>
-      </w:pPr>
-    </w:p>
-    <w:p>
-      <w:pPr>
-        <w:rPr>
-          <w:rFonts w:cstheme="majorBidi"/>
-          <w:color w:val="000000" w:themeColor="text1"/>
-          <w:lang w:val="en-US"/>
-        </w:rPr>
-      </w:pPr>
-      <w:r>
-        <w:rPr>
-          <w:rFonts w:cstheme="majorBidi"/>
-          <w:color w:val="000000" w:themeColor="text1"/>
-          <w:lang w:val="en-US"/>
-        </w:rPr>
-        <w:t xml:space="preserve">- Now we must verify the config </w:t>
-      </w:r>
-      <w:proofErr w:type="gramStart"/>
-      <w:r>
-        <w:rPr>
-          <w:rFonts w:cstheme="majorBidi"/>
-          <w:color w:val="000000" w:themeColor="text1"/>
-          <w:lang w:val="en-US"/>
-        </w:rPr>
-        <w:t>files :</w:t>
-      </w:r>
-      <w:proofErr w:type="gramEnd"/>
-      <w:r>
-        <w:rPr>
-          <w:rFonts w:cstheme="majorBidi"/>
-          <w:color w:val="000000" w:themeColor="text1"/>
-          <w:lang w:val="en-US"/>
-        </w:rPr>
-        <w:t xml:space="preserve"> </w:t>
-      </w:r>
-    </w:p>
-    <w:p>
-      <w:pPr>
-        <w:rPr>
-          <w:rFonts w:cstheme="majorBidi"/>
-          <w:color w:val="000000" w:themeColor="text1"/>
-          <w:lang w:val="en-US"/>
-        </w:rPr>
-      </w:pPr>
-      <w:r>
-        <w:rPr>
-          <w:rFonts w:cstheme="majorBidi"/>
-          <w:b/>
-          <w:bCs/>
-          <w:color w:val="000000" w:themeColor="text1"/>
-          <w:lang w:val="en-US"/>
-        </w:rPr>
-        <w:t xml:space="preserve">vi </w:t>
-      </w:r>
-      <w:r>
-        <w:rPr>
-          <w:rFonts w:cstheme="majorBidi"/>
-          <w:color w:val="000000" w:themeColor="text1"/>
-          <w:lang w:val="en-US"/>
-        </w:rPr>
-        <w:t>/</w:t>
-      </w:r>
-      <w:proofErr w:type="spellStart"/>
-      <w:r>
-        <w:rPr>
-          <w:rFonts w:cstheme="majorBidi"/>
-          <w:color w:val="000000" w:themeColor="text1"/>
-          <w:lang w:val="en-US"/>
-        </w:rPr>
-        <w:t>etc</w:t>
-      </w:r>
-      <w:proofErr w:type="spellEnd"/>
-      <w:r>
-        <w:rPr>
-          <w:rFonts w:cstheme="majorBidi"/>
-          <w:color w:val="000000" w:themeColor="text1"/>
-          <w:lang w:val="en-US"/>
-        </w:rPr>
-        <w:t>/</w:t>
-      </w:r>
-      <w:proofErr w:type="spellStart"/>
-      <w:r>
-        <w:rPr>
-          <w:rFonts w:cstheme="majorBidi"/>
-          <w:color w:val="000000" w:themeColor="text1"/>
-          <w:lang w:val="en-US"/>
-        </w:rPr>
-        <w:t>ssh</w:t>
-      </w:r>
-      <w:proofErr w:type="spellEnd"/>
-      <w:r>
-        <w:rPr>
-          <w:rFonts w:cstheme="majorBidi"/>
-          <w:color w:val="000000" w:themeColor="text1"/>
-          <w:lang w:val="en-US"/>
-        </w:rPr>
-        <w:t>/sshd-</w:t>
-      </w:r>
-      <w:proofErr w:type="gramStart"/>
-      <w:r>
-        <w:rPr>
-          <w:rFonts w:cstheme="majorBidi"/>
-          <w:color w:val="000000" w:themeColor="text1"/>
-          <w:lang w:val="en-US"/>
-        </w:rPr>
-        <w:t>config :</w:t>
-      </w:r>
-      <w:proofErr w:type="gramEnd"/>
-      <w:r>
-        <w:rPr>
-          <w:rFonts w:cstheme="majorBidi"/>
-          <w:color w:val="000000" w:themeColor="text1"/>
-          <w:lang w:val="en-US"/>
-        </w:rPr>
-        <w:t xml:space="preserve"> No</w:t>
-      </w:r>
-      <w:r>
-        <w:rPr>
-          <w:rFonts w:cstheme="majorBidi"/>
-          <w:color w:val="000000" w:themeColor="text1"/>
-          <w:lang w:val="en-US"/>
-        </w:rPr>
-        <w:t>w when we do access of the file we can add some code</w:t>
-      </w:r>
-    </w:p>
-    <w:p>
-      <w:pPr>
-        <w:rPr>
-          <w:rFonts w:cstheme="majorBidi"/>
-          <w:color w:val="000000" w:themeColor="text1"/>
-          <w:lang w:val="en-US"/>
-        </w:rPr>
-      </w:pPr>
-      <w:r>
-        <w:rPr>
-          <w:rFonts w:cstheme="majorBidi"/>
-          <w:color w:val="000000" w:themeColor="text1"/>
-          <w:lang w:val="en-US"/>
-        </w:rPr>
-        <w:t xml:space="preserve">a) Add the protocol type responsible for a secured </w:t>
-      </w:r>
-      <w:proofErr w:type="spellStart"/>
-      <w:proofErr w:type="gramStart"/>
-      <w:r>
-        <w:rPr>
-          <w:rFonts w:cstheme="majorBidi"/>
-          <w:color w:val="000000" w:themeColor="text1"/>
-          <w:lang w:val="en-US"/>
-        </w:rPr>
-        <w:t>environnement</w:t>
-      </w:r>
-      <w:proofErr w:type="spellEnd"/>
-      <w:r>
-        <w:rPr>
-          <w:rFonts w:cstheme="majorBidi"/>
-          <w:color w:val="000000" w:themeColor="text1"/>
-          <w:lang w:val="en-US"/>
-        </w:rPr>
-        <w:t xml:space="preserve"> :</w:t>
-      </w:r>
-      <w:proofErr w:type="gramEnd"/>
-    </w:p>
-    <w:p>
-      <w:pPr>
-        <w:rPr>
-          <w:rFonts w:cstheme="majorBidi"/>
-          <w:color w:val="000000" w:themeColor="text1"/>
-          <w:lang w:val="en-US"/>
-        </w:rPr>
-      </w:pPr>
-      <w:r>
-        <w:rPr>
-          <w:rFonts w:cstheme="majorBidi"/>
-          <w:color w:val="000000" w:themeColor="text1"/>
-          <w:lang w:val="en-US"/>
-        </w:rPr>
-        <w:t>Protocol 2</w:t>
-      </w:r>
-    </w:p>
-    <w:p>
-      <w:pPr>
-        <w:rPr>
-          <w:rFonts w:cstheme="majorBidi"/>
-          <w:color w:val="000000" w:themeColor="text1"/>
-          <w:lang w:val="en-US"/>
-        </w:rPr>
-      </w:pPr>
-      <w:proofErr w:type="spellStart"/>
-      <w:r>
-        <w:rPr>
-          <w:rFonts w:cstheme="majorBidi"/>
-          <w:color w:val="000000" w:themeColor="text1"/>
-          <w:lang w:val="en-US"/>
-        </w:rPr>
-        <w:t>UsePAM</w:t>
-      </w:r>
-      <w:proofErr w:type="spellEnd"/>
-      <w:r>
-        <w:rPr>
-          <w:rFonts w:cstheme="majorBidi"/>
-          <w:color w:val="000000" w:themeColor="text1"/>
-          <w:lang w:val="en-US"/>
-        </w:rPr>
-        <w:t xml:space="preserve"> yes</w:t>
-      </w:r>
-    </w:p>
-    <w:p>
-      <w:pPr>
-        <w:rPr>
-          <w:rFonts w:cstheme="majorBidi"/>
-          <w:color w:val="000000" w:themeColor="text1"/>
-          <w:lang w:val="en-US"/>
-        </w:rPr>
-      </w:pPr>
-      <w:proofErr w:type="spellStart"/>
-      <w:r>
-        <w:rPr>
-          <w:rFonts w:cstheme="majorBidi"/>
-          <w:color w:val="000000" w:themeColor="text1"/>
-          <w:lang w:val="en-US"/>
-        </w:rPr>
-        <w:t>AllowGroups</w:t>
-      </w:r>
-      <w:proofErr w:type="spellEnd"/>
-      <w:r>
-        <w:rPr>
-          <w:rFonts w:cstheme="majorBidi"/>
-          <w:color w:val="000000" w:themeColor="text1"/>
-          <w:lang w:val="en-US"/>
-        </w:rPr>
-        <w:t xml:space="preserve"> </w:t>
-      </w:r>
-      <w:proofErr w:type="spellStart"/>
-      <w:r>
-        <w:rPr>
-          <w:rFonts w:cstheme="majorBidi"/>
-          <w:color w:val="000000" w:themeColor="text1"/>
-          <w:lang w:val="en-US"/>
-        </w:rPr>
-        <w:t>sshusers</w:t>
-      </w:r>
-      <w:proofErr w:type="spellEnd"/>
-      <w:r>
-        <w:rPr>
-          <w:rFonts w:cstheme="majorBidi"/>
-          <w:color w:val="000000" w:themeColor="text1"/>
-          <w:lang w:val="en-US"/>
-        </w:rPr>
-        <w:t xml:space="preserve"> (This group only will have access to the </w:t>
-      </w:r>
-      <w:proofErr w:type="spellStart"/>
-      <w:r>
-        <w:rPr>
-          <w:rFonts w:cstheme="majorBidi"/>
-          <w:color w:val="000000" w:themeColor="text1"/>
-          <w:lang w:val="en-US"/>
-        </w:rPr>
-        <w:t>ssh</w:t>
-      </w:r>
-      <w:proofErr w:type="spellEnd"/>
-      <w:r>
-        <w:rPr>
-          <w:rFonts w:cstheme="majorBidi"/>
-          <w:color w:val="000000" w:themeColor="text1"/>
-          <w:lang w:val="en-US"/>
-        </w:rPr>
-        <w:t xml:space="preserve"> server)</w:t>
-      </w:r>
-    </w:p>
-    <w:p>
-      <w:pPr>
-        <w:rPr>
-          <w:rFonts w:cstheme="majorBidi"/>
-          <w:color w:val="000000" w:themeColor="text1"/>
-          <w:lang w:val="en-US"/>
-        </w:rPr>
-      </w:pPr>
-    </w:p>
-    <w:p>
-      <w:pPr>
-        <w:rPr>
-          <w:rFonts w:cstheme="majorBidi"/>
-          <w:color w:val="000000" w:themeColor="text1"/>
-          <w:lang w:val="en-US"/>
-        </w:rPr>
-      </w:pPr>
-      <w:r>
-        <w:rPr>
-          <w:rFonts w:cstheme="majorBidi"/>
-          <w:color w:val="000000" w:themeColor="text1"/>
-          <w:lang w:val="en-US"/>
-        </w:rPr>
-        <w:t>- Now we will create the group</w:t>
-      </w:r>
-    </w:p>
-    <w:p>
-      <w:pPr>
-        <w:rPr>
-          <w:color w:val="000000" w:themeColor="text1"/>
-          <w:lang w:val="en-US"/>
-        </w:rPr>
-      </w:pPr>
-      <w:proofErr w:type="spellStart"/>
-      <w:r>
-        <w:rPr>
-          <w:b/>
-          <w:bCs/>
-          <w:color w:val="000000" w:themeColor="text1"/>
-          <w:lang w:val="en-US"/>
-        </w:rPr>
-        <w:t>groupadd</w:t>
-      </w:r>
-      <w:proofErr w:type="spellEnd"/>
-      <w:r>
-        <w:rPr>
-          <w:b/>
-          <w:bCs/>
-          <w:color w:val="000000" w:themeColor="text1"/>
-          <w:lang w:val="en-US"/>
-        </w:rPr>
-        <w:t xml:space="preserve"> </w:t>
-      </w:r>
-      <w:proofErr w:type="spellStart"/>
-      <w:r>
-        <w:rPr>
-          <w:color w:val="000000" w:themeColor="text1"/>
-          <w:lang w:val="en-US"/>
-        </w:rPr>
-        <w:t>sshusers</w:t>
-      </w:r>
-      <w:proofErr w:type="spellEnd"/>
-    </w:p>
-    <w:p>
-      <w:pPr>
-        <w:rPr>
-          <w:color w:val="000000" w:themeColor="text1"/>
-          <w:lang w:val="en-US"/>
-        </w:rPr>
-      </w:pPr>
-      <w:proofErr w:type="spellStart"/>
-      <w:r>
-        <w:rPr>
-          <w:b/>
-          <w:bCs/>
-          <w:color w:val="000000" w:themeColor="text1"/>
-          <w:lang w:val="en-US"/>
-        </w:rPr>
-        <w:t>usermod</w:t>
-      </w:r>
-      <w:proofErr w:type="spellEnd"/>
-      <w:r>
-        <w:rPr>
-          <w:b/>
-          <w:bCs/>
-          <w:color w:val="000000" w:themeColor="text1"/>
-          <w:lang w:val="en-US"/>
-        </w:rPr>
-        <w:t xml:space="preserve"> -Ag </w:t>
-      </w:r>
-      <w:proofErr w:type="spellStart"/>
-      <w:r>
-        <w:rPr>
-          <w:color w:val="000000" w:themeColor="text1"/>
-          <w:lang w:val="en-US"/>
-        </w:rPr>
-        <w:t>sshusers</w:t>
-      </w:r>
-      <w:proofErr w:type="spellEnd"/>
-      <w:r>
-        <w:rPr>
-          <w:color w:val="000000" w:themeColor="text1"/>
-          <w:lang w:val="en-US"/>
-        </w:rPr>
-        <w:t xml:space="preserve"> </w:t>
-      </w:r>
-      <w:proofErr w:type="spellStart"/>
-      <w:proofErr w:type="gramStart"/>
-      <w:r>
-        <w:rPr>
-          <w:color w:val="000000" w:themeColor="text1"/>
-          <w:lang w:val="en-US"/>
-        </w:rPr>
-        <w:t>aravi</w:t>
-      </w:r>
-      <w:proofErr w:type="spellEnd"/>
-      <w:r>
-        <w:rPr>
-          <w:color w:val="000000" w:themeColor="text1"/>
-          <w:lang w:val="en-US"/>
-        </w:rPr>
-        <w:t xml:space="preserve"> :</w:t>
-      </w:r>
-      <w:proofErr w:type="gramEnd"/>
-      <w:r>
-        <w:rPr>
-          <w:color w:val="000000" w:themeColor="text1"/>
-          <w:lang w:val="en-US"/>
-        </w:rPr>
-        <w:t xml:space="preserve"> Add user </w:t>
-      </w:r>
-      <w:proofErr w:type="spellStart"/>
-      <w:r>
-        <w:rPr>
-          <w:color w:val="000000" w:themeColor="text1"/>
-          <w:lang w:val="en-US"/>
-        </w:rPr>
-        <w:t>aravi</w:t>
-      </w:r>
-      <w:proofErr w:type="spellEnd"/>
-      <w:r>
-        <w:rPr>
-          <w:color w:val="000000" w:themeColor="text1"/>
-          <w:lang w:val="en-US"/>
-        </w:rPr>
-        <w:t xml:space="preserve"> to group</w:t>
-      </w:r>
-      <w:r>
-        <w:rPr>
-          <w:color w:val="000000" w:themeColor="text1"/>
-          <w:lang w:val="en-US"/>
-        </w:rPr>
-        <w:t xml:space="preserve"> </w:t>
-      </w:r>
-      <w:proofErr w:type="spellStart"/>
-      <w:r>
-        <w:rPr>
-          <w:color w:val="000000" w:themeColor="text1"/>
-          <w:lang w:val="en-US"/>
-        </w:rPr>
-        <w:t>sshsuers</w:t>
-      </w:r>
-      <w:proofErr w:type="spellEnd"/>
-    </w:p>
-    <w:p>
-      <w:pPr>
-        <w:rPr>
-          <w:color w:val="000000" w:themeColor="text1"/>
-          <w:lang w:val="en-US"/>
-        </w:rPr>
-      </w:pPr>
-      <w:r>
-        <w:rPr>
-          <w:b/>
-          <w:bCs/>
-          <w:color w:val="000000" w:themeColor="text1"/>
-          <w:lang w:val="en-US"/>
-        </w:rPr>
-        <w:t xml:space="preserve">id </w:t>
-      </w:r>
-      <w:proofErr w:type="spellStart"/>
-      <w:proofErr w:type="gramStart"/>
-      <w:r>
-        <w:rPr>
-          <w:color w:val="000000" w:themeColor="text1"/>
-          <w:lang w:val="en-US"/>
-        </w:rPr>
-        <w:t>aravi</w:t>
-      </w:r>
-      <w:proofErr w:type="spellEnd"/>
-      <w:r>
-        <w:rPr>
-          <w:color w:val="000000" w:themeColor="text1"/>
-          <w:lang w:val="en-US"/>
-        </w:rPr>
-        <w:t xml:space="preserve"> :</w:t>
-      </w:r>
-      <w:proofErr w:type="gramEnd"/>
-      <w:r>
-        <w:rPr>
-          <w:color w:val="000000" w:themeColor="text1"/>
-          <w:lang w:val="en-US"/>
-        </w:rPr>
-        <w:t xml:space="preserve"> To verify that </w:t>
-      </w:r>
-      <w:proofErr w:type="spellStart"/>
-      <w:r>
-        <w:rPr>
-          <w:color w:val="000000" w:themeColor="text1"/>
-          <w:lang w:val="en-US"/>
-        </w:rPr>
-        <w:t>aravi</w:t>
-      </w:r>
-      <w:proofErr w:type="spellEnd"/>
-      <w:r>
-        <w:rPr>
-          <w:color w:val="000000" w:themeColor="text1"/>
-          <w:lang w:val="en-US"/>
-        </w:rPr>
-        <w:t xml:space="preserve"> is part of the group </w:t>
-      </w:r>
-      <w:proofErr w:type="spellStart"/>
-      <w:r>
-        <w:rPr>
-          <w:color w:val="000000" w:themeColor="text1"/>
-          <w:lang w:val="en-US"/>
-        </w:rPr>
-        <w:t>sshusers</w:t>
-      </w:r>
-      <w:proofErr w:type="spellEnd"/>
-      <w:r>
-        <w:rPr>
-          <w:color w:val="000000" w:themeColor="text1"/>
-          <w:lang w:val="en-US"/>
-        </w:rPr>
-        <w:t>.</w:t>
-      </w:r>
-    </w:p>
-    <w:p>
-      <w:pPr>
-        <w:rPr>
-          <w:color w:val="000000" w:themeColor="text1"/>
-          <w:lang w:val="en-US"/>
-        </w:rPr>
-      </w:pPr>
-    </w:p>
-    <w:p>
-      <w:pPr>
-        <w:rPr>
-          <w:color w:val="000000" w:themeColor="text1"/>
-          <w:lang w:val="en-US"/>
-        </w:rPr>
-      </w:pPr>
-      <w:r>
-        <w:rPr>
-          <w:color w:val="000000" w:themeColor="text1"/>
-          <w:lang w:val="en-US"/>
-        </w:rPr>
-        <w:t>- Now we will try to connect to the server</w:t>
-      </w:r>
-    </w:p>
-    <w:p>
-      <w:pPr>
-        <w:rPr>
-          <w:color w:val="000000" w:themeColor="text1"/>
-          <w:lang w:val="en-US"/>
-        </w:rPr>
-      </w:pPr>
-      <w:proofErr w:type="spellStart"/>
-      <w:proofErr w:type="gramStart"/>
-      <w:r>
-        <w:rPr>
-          <w:b/>
-          <w:bCs/>
-          <w:color w:val="000000" w:themeColor="text1"/>
-          <w:lang w:val="en-US"/>
-        </w:rPr>
-        <w:t>ssh</w:t>
-      </w:r>
-      <w:proofErr w:type="spellEnd"/>
-      <w:r>
-        <w:rPr>
-          <w:b/>
-          <w:bCs/>
-          <w:color w:val="000000" w:themeColor="text1"/>
-          <w:lang w:val="en-US"/>
-        </w:rPr>
-        <w:t xml:space="preserve">  </w:t>
-      </w:r>
-      <w:r>
-        <w:rPr>
-          <w:color w:val="000000" w:themeColor="text1"/>
-          <w:lang w:val="en-US"/>
-        </w:rPr>
-        <w:t>aravi@192.168.2.140</w:t>
-      </w:r>
-      <w:proofErr w:type="gramEnd"/>
-      <w:r>
-        <w:rPr>
-          <w:color w:val="000000" w:themeColor="text1"/>
-          <w:lang w:val="en-US"/>
-        </w:rPr>
-        <w:t xml:space="preserve"> : Here he will ask for passwd of </w:t>
-      </w:r>
-      <w:proofErr w:type="spellStart"/>
-      <w:r>
-        <w:rPr>
-          <w:color w:val="000000" w:themeColor="text1"/>
-          <w:lang w:val="en-US"/>
-        </w:rPr>
-        <w:t>aravi</w:t>
-      </w:r>
-      <w:proofErr w:type="spellEnd"/>
-      <w:r>
-        <w:rPr>
-          <w:color w:val="000000" w:themeColor="text1"/>
-          <w:lang w:val="en-US"/>
-        </w:rPr>
-        <w:t xml:space="preserve"> and we will be able to connect to </w:t>
-      </w:r>
-      <w:proofErr w:type="spellStart"/>
-      <w:r>
-        <w:rPr>
-          <w:color w:val="000000" w:themeColor="text1"/>
-          <w:lang w:val="en-US"/>
-        </w:rPr>
-        <w:t>ssh</w:t>
-      </w:r>
-      <w:proofErr w:type="spellEnd"/>
-      <w:r>
-        <w:rPr>
-          <w:color w:val="000000" w:themeColor="text1"/>
-          <w:lang w:val="en-US"/>
-        </w:rPr>
-        <w:t xml:space="preserve"> server.</w:t>
-      </w:r>
-    </w:p>
-    <w:p>
-      <w:pPr>
+      </w:pPr>
+      <w:r>
         <w:rPr>
           <w:rFonts w:cstheme="majorBidi"/>
           <w:color w:val="FF0000"/>
           <w:lang w:val="en-US"/>
         </w:rPr>
-      </w:pPr>
+        <w:t>♣</w:t>
+      </w:r>
       <w:r>
         <w:rPr>
           <w:rFonts w:cstheme="majorBidi"/>
           <w:color w:val="FF0000"/>
           <w:lang w:val="en-US"/>
         </w:rPr>
-        <w:t>♣</w:t>
-      </w:r>
-      <w:r>
+        <w:t xml:space="preserve"> I can also use Putty and choose the connection type as SSH and he will also ask for user’s password.</w:t>
+      </w:r>
+    </w:p>
+    <w:p>
+      <w:pPr>
         <w:rPr>
           <w:rFonts w:cstheme="majorBidi"/>
           <w:color w:val="FF0000"/>
           <w:lang w:val="en-US"/>
         </w:rPr>
+      </w:pPr>
+    </w:p>
+    <w:p>
+      <w:pPr>
+        <w:pStyle w:val="Heading1"/>
+        <w:rPr>
+          <w:lang w:val="en-US"/>
+        </w:rPr>
+      </w:pPr>
+      <w:r>
+        <w:rPr>
+          <w:lang w:val="en-US"/>
+        </w:rPr>
+        <w:t>S</w:t>
+      </w:r>
+      <w:r>
+        <w:rPr>
+          <w:lang w:val="en-US"/>
+        </w:rPr>
+        <w:t>CP (Secured copy)</w:t>
+      </w:r>
+    </w:p>
+    <w:p>
+      <w:pPr>
+        <w:rPr>
+          <w:color w:val="000000" w:themeColor="text1"/>
+          <w:lang w:val="en-US"/>
+        </w:rPr>
+      </w:pPr>
+      <w:r>
+        <w:rPr>
+          <w:color w:val="000000" w:themeColor="text1"/>
+          <w:lang w:val="en-US"/>
+        </w:rPr>
+        <w:t>In this section, we will learn how to securely copy files from a source to another.</w:t>
+      </w:r>
+    </w:p>
+    <w:p>
+      <w:pPr>
+        <w:rPr>
+          <w:color w:val="000000" w:themeColor="text1"/>
+          <w:lang w:val="en-US"/>
+        </w:rPr>
+      </w:pPr>
+      <w:r>
+        <w:rPr>
+          <w:color w:val="000000" w:themeColor="text1"/>
+          <w:lang w:val="en-US"/>
+        </w:rPr>
+        <w:t xml:space="preserve">- Source IP </w:t>
+      </w:r>
+      <w:proofErr w:type="gramStart"/>
+      <w:r>
+        <w:rPr>
+          <w:color w:val="000000" w:themeColor="text1"/>
+          <w:lang w:val="en-US"/>
+        </w:rPr>
+        <w:t>Server :</w:t>
+      </w:r>
+      <w:proofErr w:type="gramEnd"/>
+      <w:r>
+        <w:rPr>
+          <w:color w:val="000000" w:themeColor="text1"/>
+          <w:lang w:val="en-US"/>
+        </w:rPr>
+        <w:t xml:space="preserve"> 192.168.2.140</w:t>
+      </w:r>
+    </w:p>
+    <w:p>
+      <w:pPr>
+        <w:rPr>
+          <w:color w:val="000000" w:themeColor="text1"/>
+          <w:lang w:val="en-US"/>
+        </w:rPr>
+      </w:pPr>
+      <w:r>
+        <w:rPr>
+          <w:color w:val="000000" w:themeColor="text1"/>
+          <w:lang w:val="en-US"/>
+        </w:rPr>
+        <w:t xml:space="preserve">- Destination IP </w:t>
+      </w:r>
+      <w:proofErr w:type="gramStart"/>
+      <w:r>
+        <w:rPr>
+          <w:color w:val="000000" w:themeColor="text1"/>
+          <w:lang w:val="en-US"/>
+        </w:rPr>
+        <w:t>Server :</w:t>
+      </w:r>
+      <w:proofErr w:type="gramEnd"/>
+      <w:r>
+        <w:rPr>
+          <w:color w:val="000000" w:themeColor="text1"/>
+          <w:lang w:val="en-US"/>
+        </w:rPr>
+        <w:t xml:space="preserve"> 192.168.2.42</w:t>
+      </w:r>
+    </w:p>
+    <w:p>
+      <w:pPr>
+        <w:rPr>
+          <w:b/>
+          <w:bCs/>
+          <w:color w:val="000000" w:themeColor="text1"/>
+          <w:lang w:val="en-US"/>
+        </w:rPr>
+      </w:pPr>
+    </w:p>
+    <w:p>
+      <w:pPr>
+        <w:rPr>
+          <w:color w:val="000000" w:themeColor="text1"/>
+          <w:lang w:val="en-US"/>
+        </w:rPr>
+      </w:pPr>
+      <w:proofErr w:type="spellStart"/>
+      <w:r>
+        <w:rPr>
+          <w:b/>
+          <w:bCs/>
+          <w:color w:val="000000" w:themeColor="text1"/>
+          <w:lang w:val="en-US"/>
+        </w:rPr>
+        <w:t>scp</w:t>
+      </w:r>
+      <w:proofErr w:type="spellEnd"/>
+      <w:r>
+        <w:rPr>
+          <w:b/>
+          <w:bCs/>
+          <w:color w:val="000000" w:themeColor="text1"/>
+          <w:lang w:val="en-US"/>
+        </w:rPr>
         <w:t xml:space="preserve"> </w:t>
       </w:r>
       <w:r>
         <w:rPr>
-          <w:rFonts w:cstheme="majorBidi"/>
-          <w:color w:val="FF0000"/>
-          <w:lang w:val="en-US"/>
-        </w:rPr>
-        <w:t>I can also use Putty and choose the connection type as SSH and he will also ask for user’s password.</w:t>
-      </w:r>
-    </w:p>
-    <w:p>
-      <w:pPr>
-        <w:rPr>
-          <w:rFonts w:cstheme="majorBidi"/>
-          <w:color w:val="FF0000"/>
-          <w:lang w:val="en-US"/>
-        </w:rPr>
-      </w:pPr>
-    </w:p>
-    <w:p>
-      <w:pPr>
-        <w:rPr>
-          <w:color w:val="000000" w:themeColor="text1"/>
+          <w:color w:val="000000" w:themeColor="text1"/>
+          <w:lang w:val="en-US"/>
+        </w:rPr>
+        <w:t>file</w:t>
+      </w:r>
+      <w:r>
+        <w:rPr>
+          <w:color w:val="000000" w:themeColor="text1"/>
+          <w:lang w:val="en-US"/>
+        </w:rPr>
+        <w:t>1</w:t>
+      </w:r>
+      <w:r>
+        <w:rPr>
+          <w:color w:val="000000" w:themeColor="text1"/>
+          <w:lang w:val="en-US"/>
+        </w:rPr>
+        <w:t xml:space="preserve"> </w:t>
+      </w:r>
+      <w:r>
+        <w:rPr>
+          <w:color w:val="000000" w:themeColor="text1"/>
+          <w:lang w:val="en-US"/>
+        </w:rPr>
+        <w:t>root@</w:t>
+      </w:r>
+      <w:r>
+        <w:rPr>
+          <w:color w:val="ED7D31" w:themeColor="accent2"/>
+          <w:lang w:val="en-US"/>
+        </w:rPr>
+        <w:t xml:space="preserve">192.168.2.42:/root/  </w:t>
+      </w:r>
+      <w:proofErr w:type="gramStart"/>
+      <w:r>
+        <w:rPr>
+          <w:color w:val="ED7D31" w:themeColor="accent2"/>
+          <w:lang w:val="en-US"/>
+        </w:rPr>
+        <w:t xml:space="preserve">  </w:t>
+      </w:r>
+      <w:r>
+        <w:rPr>
+          <w:color w:val="000000" w:themeColor="text1"/>
+          <w:lang w:val="en-US"/>
+        </w:rPr>
+        <w:t>:</w:t>
+      </w:r>
+      <w:proofErr w:type="gramEnd"/>
+      <w:r>
+        <w:rPr>
+          <w:color w:val="000000" w:themeColor="text1"/>
+          <w:lang w:val="en-US"/>
+        </w:rPr>
+        <w:t xml:space="preserve"> </w:t>
+      </w:r>
+      <w:r>
+        <w:rPr>
+          <w:color w:val="000000" w:themeColor="text1"/>
+          <w:lang w:val="en-US"/>
+        </w:rPr>
+        <w:t xml:space="preserve">The </w:t>
+      </w:r>
+      <w:r>
+        <w:rPr>
+          <w:color w:val="000000" w:themeColor="text1"/>
+          <w:lang w:val="en-US"/>
+        </w:rPr>
+        <w:t xml:space="preserve">ip address and location in </w:t>
+      </w:r>
+      <w:r>
+        <w:rPr>
+          <w:color w:val="000000" w:themeColor="text1"/>
+          <w:lang w:val="en-US"/>
+        </w:rPr>
+        <w:t>orange</w:t>
+      </w:r>
+      <w:r>
+        <w:rPr>
+          <w:color w:val="000000" w:themeColor="text1"/>
+          <w:lang w:val="en-US"/>
+        </w:rPr>
+        <w:t xml:space="preserve"> is the ip address of the destination server and the location where we want to store the file.</w:t>
+      </w:r>
+    </w:p>
+    <w:p>
+      <w:pPr>
+        <w:rPr>
+          <w:color w:val="000000" w:themeColor="text1"/>
+          <w:lang w:val="en-US"/>
+        </w:rPr>
+      </w:pPr>
+      <w:r>
+        <w:rPr>
+          <w:color w:val="000000" w:themeColor="text1"/>
+          <w:lang w:val="en-US"/>
+        </w:rPr>
+        <w:lastRenderedPageBreak/>
+        <w:t xml:space="preserve">We can add multiple files </w:t>
+      </w:r>
+      <w:proofErr w:type="spellStart"/>
+      <w:r>
+        <w:rPr>
+          <w:color w:val="000000" w:themeColor="text1"/>
+          <w:lang w:val="en-US"/>
+        </w:rPr>
+        <w:t>simulatenously</w:t>
+      </w:r>
+      <w:proofErr w:type="spellEnd"/>
+    </w:p>
+    <w:p>
+      <w:pPr>
+        <w:rPr>
+          <w:color w:val="000000" w:themeColor="text1"/>
+          <w:lang w:val="en-US"/>
+        </w:rPr>
+      </w:pPr>
+      <w:proofErr w:type="spellStart"/>
+      <w:r>
+        <w:rPr>
+          <w:b/>
+          <w:bCs/>
+          <w:color w:val="000000" w:themeColor="text1"/>
+          <w:lang w:val="en-US"/>
+        </w:rPr>
+        <w:t>scp</w:t>
+      </w:r>
+      <w:proofErr w:type="spellEnd"/>
+      <w:r>
+        <w:rPr>
+          <w:b/>
+          <w:bCs/>
+          <w:color w:val="000000" w:themeColor="text1"/>
+          <w:lang w:val="en-US"/>
+        </w:rPr>
+        <w:t xml:space="preserve"> -r </w:t>
+      </w:r>
+      <w:proofErr w:type="spellStart"/>
+      <w:r>
+        <w:rPr>
+          <w:color w:val="000000" w:themeColor="text1"/>
+          <w:lang w:val="en-US"/>
+        </w:rPr>
+        <w:t>directoryName</w:t>
+      </w:r>
+      <w:proofErr w:type="spellEnd"/>
+      <w:r>
+        <w:rPr>
+          <w:color w:val="000000" w:themeColor="text1"/>
+          <w:lang w:val="en-US"/>
+        </w:rPr>
+        <w:t xml:space="preserve"> </w:t>
+      </w:r>
+      <w:r>
+        <w:rPr>
+          <w:color w:val="000000" w:themeColor="text1"/>
+          <w:lang w:val="en-US"/>
+        </w:rPr>
+        <w:t>root@</w:t>
+      </w:r>
+      <w:r>
+        <w:rPr>
+          <w:color w:val="000000" w:themeColor="text1"/>
+          <w:lang w:val="en-US"/>
+        </w:rPr>
+        <w:t>192.168.2.42:/root/</w:t>
+      </w:r>
+      <w:r>
+        <w:rPr>
+          <w:color w:val="000000" w:themeColor="text1"/>
+          <w:lang w:val="en-US"/>
+        </w:rPr>
+        <w:t xml:space="preserve"> </w:t>
+      </w:r>
+      <w:proofErr w:type="gramStart"/>
+      <w:r>
+        <w:rPr>
+          <w:color w:val="000000" w:themeColor="text1"/>
+          <w:lang w:val="en-US"/>
+        </w:rPr>
+        <w:t xml:space="preserve">  :</w:t>
+      </w:r>
+      <w:proofErr w:type="gramEnd"/>
+      <w:r>
+        <w:rPr>
+          <w:color w:val="000000" w:themeColor="text1"/>
+          <w:lang w:val="en-US"/>
+        </w:rPr>
+        <w:t xml:space="preserve"> Here we used the “-r” to copy entire directory.</w:t>
+      </w:r>
+    </w:p>
+    <w:p>
+      <w:pPr>
+        <w:rPr>
+          <w:color w:val="000000" w:themeColor="text1"/>
+          <w:lang w:val="en-US"/>
+        </w:rPr>
+      </w:pPr>
+      <w:proofErr w:type="spellStart"/>
+      <w:r>
+        <w:rPr>
+          <w:b/>
+          <w:bCs/>
+          <w:color w:val="000000" w:themeColor="text1"/>
+          <w:lang w:val="en-US"/>
+        </w:rPr>
+        <w:t>scp</w:t>
+      </w:r>
+      <w:proofErr w:type="spellEnd"/>
+      <w:r>
+        <w:rPr>
+          <w:b/>
+          <w:bCs/>
+          <w:color w:val="000000" w:themeColor="text1"/>
+          <w:lang w:val="en-US"/>
+        </w:rPr>
+        <w:t xml:space="preserve"> -C </w:t>
+      </w:r>
+      <w:proofErr w:type="gramStart"/>
+      <w:r>
+        <w:rPr>
+          <w:color w:val="000000" w:themeColor="text1"/>
+          <w:lang w:val="en-US"/>
+        </w:rPr>
+        <w:t xml:space="preserve">filename </w:t>
+      </w:r>
+      <w:r>
+        <w:rPr>
+          <w:color w:val="000000" w:themeColor="text1"/>
+          <w:lang w:val="en-US"/>
+        </w:rPr>
+        <w:t xml:space="preserve"> </w:t>
+      </w:r>
+      <w:r>
+        <w:rPr>
+          <w:color w:val="000000" w:themeColor="text1"/>
+          <w:lang w:val="en-US"/>
+        </w:rPr>
+        <w:t>root@192.168.2.42</w:t>
+      </w:r>
+      <w:proofErr w:type="gramEnd"/>
+      <w:r>
+        <w:rPr>
+          <w:color w:val="000000" w:themeColor="text1"/>
+          <w:lang w:val="en-US"/>
+        </w:rPr>
+        <w:t>:/root/</w:t>
+      </w:r>
+      <w:r>
+        <w:rPr>
+          <w:color w:val="000000" w:themeColor="text1"/>
+          <w:lang w:val="en-US"/>
+        </w:rPr>
+        <w:t xml:space="preserve">   </w:t>
+      </w:r>
+      <w:r>
+        <w:rPr>
+          <w:color w:val="000000" w:themeColor="text1"/>
+          <w:lang w:val="en-US"/>
+        </w:rPr>
+        <w:t>: The “-C” is used to compress and send data.</w:t>
+      </w:r>
+    </w:p>
+    <w:p>
+      <w:pPr>
+        <w:rPr>
+          <w:color w:val="000000" w:themeColor="text1"/>
+          <w:lang w:val="en-US"/>
+        </w:rPr>
+      </w:pPr>
+      <w:r>
+        <w:rPr>
+          <w:color w:val="000000" w:themeColor="text1"/>
+          <w:lang w:val="en-US"/>
+        </w:rPr>
+        <w:t>In fact, in this situation the timestamp will be the actual one when we make the copy that’s why we can use the parameter “-p” to preserve parameters.</w:t>
+      </w:r>
+    </w:p>
+    <w:p>
+      <w:pPr>
+        <w:rPr>
+          <w:color w:val="000000" w:themeColor="text1"/>
+          <w:lang w:val="en-US"/>
+        </w:rPr>
+      </w:pPr>
+      <w:proofErr w:type="spellStart"/>
+      <w:r>
+        <w:rPr>
+          <w:b/>
+          <w:bCs/>
+          <w:color w:val="000000" w:themeColor="text1"/>
+          <w:lang w:val="en-US"/>
+        </w:rPr>
+        <w:t>scp</w:t>
+      </w:r>
+      <w:proofErr w:type="spellEnd"/>
+      <w:r>
+        <w:rPr>
+          <w:b/>
+          <w:bCs/>
+          <w:color w:val="000000" w:themeColor="text1"/>
+          <w:lang w:val="en-US"/>
+        </w:rPr>
+        <w:t xml:space="preserve"> -</w:t>
+      </w:r>
+      <w:proofErr w:type="spellStart"/>
+      <w:r>
+        <w:rPr>
+          <w:b/>
+          <w:bCs/>
+          <w:color w:val="000000" w:themeColor="text1"/>
+          <w:lang w:val="en-US"/>
+        </w:rPr>
+        <w:t>vp</w:t>
+      </w:r>
+      <w:proofErr w:type="spellEnd"/>
+      <w:r>
+        <w:rPr>
+          <w:b/>
+          <w:bCs/>
+          <w:color w:val="000000" w:themeColor="text1"/>
+          <w:lang w:val="en-US"/>
+        </w:rPr>
+        <w:t xml:space="preserve"> </w:t>
+      </w:r>
+      <w:r>
+        <w:rPr>
+          <w:color w:val="000000" w:themeColor="text1"/>
+          <w:lang w:val="en-US"/>
+        </w:rPr>
+        <w:t>filename</w:t>
+      </w:r>
+      <w:r>
+        <w:rPr>
+          <w:b/>
+          <w:bCs/>
+          <w:color w:val="000000" w:themeColor="text1"/>
+          <w:lang w:val="en-US"/>
+        </w:rPr>
+        <w:t xml:space="preserve"> </w:t>
+      </w:r>
+      <w:r>
+        <w:rPr>
+          <w:color w:val="000000" w:themeColor="text1"/>
+          <w:lang w:val="en-US"/>
+        </w:rPr>
+        <w:t>root@192.168.2.42:/root</w:t>
+      </w:r>
+      <w:proofErr w:type="gramStart"/>
+      <w:r>
+        <w:rPr>
+          <w:color w:val="000000" w:themeColor="text1"/>
+          <w:lang w:val="en-US"/>
+        </w:rPr>
+        <w:t>/</w:t>
+      </w:r>
+      <w:r>
+        <w:rPr>
+          <w:color w:val="000000" w:themeColor="text1"/>
+          <w:lang w:val="en-US"/>
+        </w:rPr>
+        <w:t xml:space="preserve">  :</w:t>
+      </w:r>
+      <w:proofErr w:type="gramEnd"/>
+      <w:r>
+        <w:rPr>
+          <w:color w:val="000000" w:themeColor="text1"/>
+          <w:lang w:val="en-US"/>
+        </w:rPr>
+        <w:t xml:space="preserve"> To</w:t>
+      </w:r>
+      <w:r>
+        <w:rPr>
+          <w:color w:val="000000" w:themeColor="text1"/>
+          <w:lang w:val="en-US"/>
+        </w:rPr>
+        <w:t xml:space="preserve"> preserve parameters</w:t>
+      </w:r>
+    </w:p>
+    <w:p>
+      <w:pPr>
+        <w:rPr>
+          <w:color w:val="000000" w:themeColor="text1"/>
+          <w:lang w:val="en-US"/>
+        </w:rPr>
+      </w:pPr>
+      <w:proofErr w:type="spellStart"/>
+      <w:r>
+        <w:rPr>
+          <w:b/>
+          <w:bCs/>
+          <w:color w:val="000000" w:themeColor="text1"/>
+          <w:lang w:val="en-US"/>
+        </w:rPr>
+        <w:t>scp</w:t>
+      </w:r>
+      <w:proofErr w:type="spellEnd"/>
+      <w:r>
+        <w:rPr>
+          <w:b/>
+          <w:bCs/>
+          <w:color w:val="000000" w:themeColor="text1"/>
+          <w:lang w:val="en-US"/>
+        </w:rPr>
+        <w:t xml:space="preserve"> -l </w:t>
+      </w:r>
+      <w:r>
+        <w:rPr>
+          <w:color w:val="000000" w:themeColor="text1"/>
+          <w:lang w:val="en-US"/>
+        </w:rPr>
+        <w:t xml:space="preserve">500 filename </w:t>
+      </w:r>
+      <w:r>
+        <w:rPr>
+          <w:color w:val="000000" w:themeColor="text1"/>
+          <w:lang w:val="en-US"/>
+        </w:rPr>
+        <w:t>root@192.168.2.42:/root/</w:t>
+      </w:r>
+      <w:r>
+        <w:rPr>
+          <w:color w:val="000000" w:themeColor="text1"/>
+          <w:lang w:val="en-US"/>
+        </w:rPr>
+        <w:t xml:space="preserve"> </w:t>
+      </w:r>
+      <w:proofErr w:type="gramStart"/>
+      <w:r>
+        <w:rPr>
+          <w:color w:val="000000" w:themeColor="text1"/>
+          <w:lang w:val="en-US"/>
+        </w:rPr>
+        <w:t xml:space="preserve">  </w:t>
+      </w:r>
+      <w:r>
+        <w:rPr>
+          <w:color w:val="000000" w:themeColor="text1"/>
+          <w:lang w:val="en-US"/>
+        </w:rPr>
+        <w:t>:</w:t>
+      </w:r>
+      <w:proofErr w:type="gramEnd"/>
+      <w:r>
+        <w:rPr>
+          <w:color w:val="000000" w:themeColor="text1"/>
+          <w:lang w:val="en-US"/>
+        </w:rPr>
+        <w:t xml:space="preserve"> To limit the bandwidth allocated for the copy.</w:t>
+      </w:r>
+      <w:r>
+        <w:rPr>
+          <w:color w:val="000000" w:themeColor="text1"/>
+          <w:lang w:val="en-US"/>
+        </w:rPr>
+        <w:br/>
+      </w:r>
+    </w:p>
+    <w:p>
+      <w:pPr>
+        <w:rPr>
+          <w:color w:val="000000" w:themeColor="text1"/>
+          <w:lang w:val="en-US"/>
+        </w:rPr>
+      </w:pPr>
+    </w:p>
+    <w:p>
+      <w:pPr>
+        <w:pStyle w:val="Heading1"/>
+        <w:rPr>
+          <w:lang w:val="en-US"/>
+        </w:rPr>
+      </w:pPr>
+      <w:r>
+        <w:rPr>
+          <w:lang w:val="en-US"/>
+        </w:rPr>
+        <w:t>Linux Processes</w:t>
+      </w:r>
+    </w:p>
+    <w:p>
+      <w:pPr>
+        <w:rPr>
+          <w:lang w:val="en-US"/>
+        </w:rPr>
+      </w:pPr>
+    </w:p>
+    <w:p>
+      <w:pPr>
+        <w:rPr>
           <w:lang w:val="en-US"/>
         </w:rPr>
       </w:pPr>

</xml_diff>